<commit_message>
Issue requiring Locale.US, compiler source and target, and surefire
</commit_message>
<xml_diff>
--- a/mod_01_environment_setup/Jakarta_REST_Participant_Module_1.docx
+++ b/mod_01_environment_setup/Jakarta_REST_Participant_Module_1.docx
@@ -3438,7 +3438,7 @@
     </w:p>
     <w:p>
       <w:pPr>
-        <w:spacing w:before="101" w:line="450" w:lineRule="atLeast"/>
+        <w:spacing w:line="450" w:lineRule="atLeast"/>
         <w:ind w:left="119"/>
       </w:pPr>
       <w:r>
@@ -3522,154 +3522,107 @@
         <w:t>terminal</w:t>
       </w:r>
       <w:r>
-        <w:rPr>
-          <w:spacing w:val="-3"/>
-        </w:rPr>
-        <w:t xml:space="preserve"> </w:t>
-      </w:r>
-      <w:r>
-        <w:t>and</w:t>
-      </w:r>
-      <w:r>
-        <w:rPr>
-          <w:spacing w:val="-6"/>
-        </w:rPr>
-        <w:t xml:space="preserve"> </w:t>
-      </w:r>
-      <w:r>
-        <w:t>run</w:t>
-      </w:r>
-      <w:r>
-        <w:rPr>
-          <w:spacing w:val="-6"/>
-        </w:rPr>
-        <w:t xml:space="preserve"> </w:t>
-      </w:r>
-      <w:r>
-        <w:t>the</w:t>
-      </w:r>
-      <w:r>
-        <w:rPr>
-          <w:spacing w:val="-5"/>
-        </w:rPr>
-        <w:t xml:space="preserve"> </w:t>
-      </w:r>
-      <w:r>
-        <w:t>ﬁle</w:t>
-      </w:r>
-      <w:r>
-        <w:rPr>
-          <w:spacing w:val="-4"/>
-        </w:rPr>
-        <w:t xml:space="preserve"> </w:t>
-      </w:r>
-      <w:r>
-        <w:rPr>
-          <w:b/>
-          <w:bCs/>
-        </w:rPr>
-        <w:t>startserv.bat</w:t>
-      </w:r>
-      <w:r>
-        <w:rPr>
-          <w:b/>
-          <w:bCs/>
-          <w:spacing w:val="-5"/>
-        </w:rPr>
-        <w:t xml:space="preserve"> </w:t>
-      </w:r>
-      <w:r>
-        <w:t>if</w:t>
-      </w:r>
-      <w:r>
-        <w:rPr>
-          <w:spacing w:val="-5"/>
-        </w:rPr>
-        <w:t xml:space="preserve"> </w:t>
-      </w:r>
-      <w:r>
-        <w:t>your</w:t>
-      </w:r>
-      <w:r>
-        <w:rPr>
-          <w:spacing w:val="-1"/>
-        </w:rPr>
-        <w:t xml:space="preserve"> </w:t>
-      </w:r>
-      <w:r>
-        <w:t>OS</w:t>
-      </w:r>
-      <w:r>
-        <w:rPr>
-          <w:spacing w:val="-6"/>
-        </w:rPr>
-        <w:t xml:space="preserve"> </w:t>
-      </w:r>
-      <w:r>
-        <w:t>is</w:t>
-      </w:r>
-      <w:r>
-        <w:rPr>
-          <w:spacing w:val="-5"/>
-        </w:rPr>
-        <w:t xml:space="preserve"> </w:t>
-      </w:r>
-      <w:r>
-        <w:t>Windows</w:t>
-      </w:r>
-      <w:r>
-        <w:rPr>
-          <w:spacing w:val="-5"/>
-        </w:rPr>
-        <w:t xml:space="preserve"> </w:t>
-      </w:r>
-      <w:r>
-        <w:t>otherwise</w:t>
-      </w:r>
-      <w:r>
-        <w:rPr>
-          <w:spacing w:val="-5"/>
-        </w:rPr>
-        <w:t xml:space="preserve"> </w:t>
-      </w:r>
-      <w:r>
-        <w:t>for</w:t>
-      </w:r>
-      <w:r>
-        <w:rPr>
-          <w:spacing w:val="-5"/>
-        </w:rPr>
-        <w:t xml:space="preserve"> </w:t>
-      </w:r>
-      <w:r>
-        <w:t>Linux</w:t>
-      </w:r>
-      <w:r>
-        <w:rPr>
-          <w:spacing w:val="-5"/>
-        </w:rPr>
-        <w:t xml:space="preserve"> </w:t>
-      </w:r>
-      <w:r>
-        <w:t>or</w:t>
-      </w:r>
-      <w:r>
-        <w:rPr>
-          <w:spacing w:val="-5"/>
-        </w:rPr>
-        <w:t xml:space="preserve"> </w:t>
-      </w:r>
-      <w:r>
-        <w:t>macOS</w:t>
-      </w:r>
-      <w:r>
-        <w:rPr>
-          <w:spacing w:val="-6"/>
-        </w:rPr>
-        <w:t xml:space="preserve"> </w:t>
-      </w:r>
-      <w:r>
-        <w:t>run</w:t>
+        <w:t>/console and enter in any OS::</w:t>
+      </w:r>
+    </w:p>
+    <w:p>
+      <w:pPr>
+        <w:spacing w:line="450" w:lineRule="atLeast"/>
+        <w:ind w:left="119"/>
+      </w:pPr>
+      <w:r>
+        <w:t>To start GlassFish:</w:t>
+      </w:r>
+      <w:r>
+        <w:tab/>
+      </w:r>
+      <w:proofErr w:type="spellStart"/>
+      <w:r>
+        <w:rPr>
+          <w:rFonts w:ascii="Consolas" w:hAnsi="Consolas"/>
+        </w:rPr>
+        <w:t>asadmin</w:t>
+      </w:r>
+      <w:proofErr w:type="spellEnd"/>
+      <w:r>
+        <w:rPr>
+          <w:rFonts w:ascii="Consolas" w:hAnsi="Consolas"/>
+        </w:rPr>
+        <w:t xml:space="preserve"> start-domain</w:t>
+      </w:r>
+    </w:p>
+    <w:p>
+      <w:pPr>
+        <w:spacing w:line="450" w:lineRule="atLeast"/>
+        <w:ind w:left="119"/>
+      </w:pPr>
+      <w:r>
+        <w:t xml:space="preserve">You should see as the last line of the output: </w:t>
+      </w:r>
+      <w:r>
+        <w:rPr>
+          <w:rFonts w:ascii="Consolas" w:hAnsi="Consolas"/>
+        </w:rPr>
+        <w:t>Command start-domain executed successfully.</w:t>
+      </w:r>
+    </w:p>
+    <w:p>
+      <w:pPr>
+        <w:spacing w:line="450" w:lineRule="atLeast"/>
+        <w:ind w:left="119"/>
+      </w:pPr>
+      <w:r>
+        <w:t xml:space="preserve">To stop GlassFish: </w:t>
+      </w:r>
+      <w:r>
+        <w:tab/>
+      </w:r>
+      <w:proofErr w:type="spellStart"/>
+      <w:r>
+        <w:rPr>
+          <w:rFonts w:ascii="Consolas" w:hAnsi="Consolas"/>
+        </w:rPr>
+        <w:t>asadmin</w:t>
+      </w:r>
+      <w:proofErr w:type="spellEnd"/>
+      <w:r>
+        <w:rPr>
+          <w:rFonts w:ascii="Consolas" w:hAnsi="Consolas"/>
+        </w:rPr>
+        <w:t xml:space="preserve"> </w:t>
+      </w:r>
+      <w:r>
+        <w:rPr>
+          <w:rFonts w:ascii="Consolas" w:hAnsi="Consolas"/>
+        </w:rPr>
+        <w:t>stop</w:t>
+      </w:r>
+      <w:r>
+        <w:rPr>
+          <w:rFonts w:ascii="Consolas" w:hAnsi="Consolas"/>
+        </w:rPr>
+        <w:t>-domain</w:t>
+      </w:r>
+    </w:p>
+    <w:p>
+      <w:pPr>
+        <w:spacing w:line="450" w:lineRule="atLeast"/>
+        <w:ind w:left="119"/>
+      </w:pPr>
+      <w:r>
+        <w:t>You should see as the last line of the output:</w:t>
+      </w:r>
+      <w:r>
+        <w:rPr>
+          <w:rFonts w:ascii="Consolas" w:hAnsi="Consolas"/>
+        </w:rPr>
+        <w:t xml:space="preserve"> </w:t>
+      </w:r>
+      <w:r>
+        <w:rPr>
+          <w:rFonts w:ascii="Consolas" w:hAnsi="Consolas"/>
+        </w:rPr>
+        <w:t>Command stop-domain executed successfully.</w:t>
       </w:r>
     </w:p>
     <w:p>
@@ -3678,169 +3631,11 @@
         <w:spacing w:before="25" w:line="259" w:lineRule="auto"/>
         <w:ind w:left="118"/>
       </w:pPr>
-      <w:proofErr w:type="spellStart"/>
-      <w:r>
-        <w:rPr>
-          <w:b/>
-        </w:rPr>
-        <w:t>startserv</w:t>
-      </w:r>
-      <w:proofErr w:type="spellEnd"/>
-      <w:r>
-        <w:t xml:space="preserve">. This assumes that you have updated your path. You may have to set the permissions for </w:t>
-      </w:r>
-      <w:proofErr w:type="spellStart"/>
-      <w:r>
-        <w:rPr>
-          <w:b/>
-        </w:rPr>
-        <w:t>startserv</w:t>
-      </w:r>
-      <w:proofErr w:type="spellEnd"/>
-      <w:r>
-        <w:rPr>
-          <w:b/>
-          <w:spacing w:val="-4"/>
-        </w:rPr>
-        <w:t xml:space="preserve"> </w:t>
-      </w:r>
-      <w:r>
-        <w:t>to</w:t>
-      </w:r>
-      <w:r>
-        <w:rPr>
-          <w:spacing w:val="-6"/>
-        </w:rPr>
-        <w:t xml:space="preserve"> </w:t>
-      </w:r>
-      <w:r>
-        <w:t>be</w:t>
-      </w:r>
-      <w:r>
-        <w:rPr>
-          <w:spacing w:val="-4"/>
-        </w:rPr>
-        <w:t xml:space="preserve"> </w:t>
-      </w:r>
-      <w:r>
-        <w:t>executable.</w:t>
-      </w:r>
-      <w:r>
-        <w:rPr>
-          <w:spacing w:val="-3"/>
-        </w:rPr>
-        <w:t xml:space="preserve"> </w:t>
-      </w:r>
-      <w:r>
-        <w:t>If</w:t>
-      </w:r>
-      <w:r>
-        <w:rPr>
-          <w:spacing w:val="-4"/>
-        </w:rPr>
-        <w:t xml:space="preserve"> </w:t>
-      </w:r>
-      <w:r>
-        <w:t>the</w:t>
-      </w:r>
-      <w:r>
-        <w:rPr>
-          <w:spacing w:val="-4"/>
-        </w:rPr>
-        <w:t xml:space="preserve"> </w:t>
-      </w:r>
-      <w:r>
-        <w:t>output</w:t>
-      </w:r>
-      <w:r>
-        <w:rPr>
-          <w:spacing w:val="-2"/>
-        </w:rPr>
-        <w:t xml:space="preserve"> </w:t>
-      </w:r>
-      <w:r>
-        <w:t>from</w:t>
-      </w:r>
-      <w:r>
-        <w:rPr>
-          <w:spacing w:val="-4"/>
-        </w:rPr>
-        <w:t xml:space="preserve"> </w:t>
-      </w:r>
-      <w:r>
-        <w:t>running this</w:t>
-      </w:r>
-      <w:r>
-        <w:rPr>
-          <w:spacing w:val="-4"/>
-        </w:rPr>
-        <w:t xml:space="preserve"> </w:t>
-      </w:r>
-      <w:r>
-        <w:t>script</w:t>
-      </w:r>
-      <w:r>
-        <w:rPr>
-          <w:spacing w:val="-6"/>
-        </w:rPr>
-        <w:t xml:space="preserve"> </w:t>
-      </w:r>
-      <w:r>
-        <w:t>does</w:t>
-      </w:r>
-      <w:r>
-        <w:rPr>
-          <w:spacing w:val="-4"/>
-        </w:rPr>
-        <w:t xml:space="preserve"> </w:t>
-      </w:r>
-      <w:r>
-        <w:t>not</w:t>
-      </w:r>
-      <w:r>
-        <w:rPr>
-          <w:spacing w:val="-6"/>
-        </w:rPr>
-        <w:t xml:space="preserve"> </w:t>
-      </w:r>
-      <w:r>
-        <w:t>end</w:t>
-      </w:r>
-      <w:r>
-        <w:rPr>
-          <w:spacing w:val="-5"/>
-        </w:rPr>
-        <w:t xml:space="preserve"> </w:t>
-      </w:r>
-      <w:r>
-        <w:t>in</w:t>
-      </w:r>
-      <w:r>
-        <w:rPr>
-          <w:spacing w:val="-5"/>
-        </w:rPr>
-        <w:t xml:space="preserve"> </w:t>
-      </w:r>
-      <w:r>
-        <w:t>an error,</w:t>
-      </w:r>
-      <w:r>
-        <w:rPr>
-          <w:spacing w:val="-3"/>
-        </w:rPr>
-        <w:t xml:space="preserve"> </w:t>
-      </w:r>
-      <w:r>
-        <w:t>then</w:t>
-      </w:r>
-      <w:r>
-        <w:rPr>
-          <w:spacing w:val="-5"/>
-        </w:rPr>
-        <w:t xml:space="preserve"> </w:t>
-      </w:r>
-      <w:r>
-        <w:t>you</w:t>
+      <w:r>
+        <w:t>Y</w:t>
+      </w:r>
+      <w:r>
+        <w:t>ou</w:t>
       </w:r>
       <w:r>
         <w:rPr>
@@ -8508,7 +8303,7 @@
         </mc:Choice>
         <mc:Fallback>
           <w:pict>
-            <v:shape w14:anchorId="623120DA" id="Graphic 1" o:spid="_x0000_s1026" style="position:absolute;margin-left:70.55pt;margin-top:723.1pt;width:470.9pt;height:.5pt;z-index:-15801856;visibility:visible;mso-wrap-style:square;mso-wrap-distance-left:0;mso-wrap-distance-top:0;mso-wrap-distance-right:0;mso-wrap-distance-bottom:0;mso-position-horizontal:absolute;mso-position-horizontal-relative:page;mso-position-vertical:absolute;mso-position-vertical-relative:page;v-text-anchor:top" coordsize="5980430,6350" o:gfxdata="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" path="m5980176,l,,,6095r5980176,l5980176,xe" fillcolor="black" stroked="f">
+            <v:shape w14:anchorId="360B5EC9" id="Graphic 1" o:spid="_x0000_s1026" style="position:absolute;margin-left:70.55pt;margin-top:723.1pt;width:470.9pt;height:.5pt;z-index:-15801856;visibility:visible;mso-wrap-style:square;mso-wrap-distance-left:0;mso-wrap-distance-top:0;mso-wrap-distance-right:0;mso-wrap-distance-bottom:0;mso-position-horizontal:absolute;mso-position-horizontal-relative:page;mso-position-vertical:absolute;mso-position-vertical-relative:page;v-text-anchor:top" coordsize="5980430,6350" o:gfxdata="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" path="m5980176,l,,,6095r5980176,l5980176,xe" fillcolor="black" stroked="f">
               <v:path arrowok="t"/>
               <w10:wrap anchorx="page" anchory="page"/>
             </v:shape>

</xml_diff>

<commit_message>
Minor updates and updated documentation
</commit_message>
<xml_diff>
--- a/mod_01_environment_setup/Jakarta_REST_Participant_Module_1.docx
+++ b/mod_01_environment_setup/Jakarta_REST_Participant_Module_1.docx
@@ -6,6 +6,7 @@
       <w:pPr>
         <w:pStyle w:val="Title"/>
       </w:pPr>
+      <w:bookmarkStart w:id="0" w:name="_Hlk147829394"/>
       <w:r>
         <w:rPr>
           <w:spacing w:val="-12"/>
@@ -73,6 +74,7 @@
         <w:t>Workshop</w:t>
       </w:r>
     </w:p>
+    <w:bookmarkEnd w:id="0"/>
     <w:p>
       <w:pPr>
         <w:pStyle w:val="Title"/>
@@ -2344,14 +2346,29 @@
       </w:r>
       <w:proofErr w:type="spellEnd"/>
       <w:r>
-        <w:t xml:space="preserve"> and GlassFish it is distributed as a compressed ﬁle you can decompress anywhere. You must also add the path to the bin folder. It is recommended that you use the most recent version.</w:t>
+        <w:t xml:space="preserve"> and GlassFish it is distributed as a compressed ﬁle you can decompress anywhere. You must also add the path to the bin folder. It is recommended that you </w:t>
+      </w:r>
+      <w:r>
+        <w:rPr>
+          <w:b/>
+          <w:sz w:val="36"/>
+        </w:rPr>
+        <w:t>use</w:t>
+      </w:r>
+      <w:r>
+        <w:t xml:space="preserve"> the most recent version.</w:t>
       </w:r>
     </w:p>
     <w:p>
       <w:pPr>
         <w:spacing w:line="259" w:lineRule="auto"/>
         <w:sectPr>
-          <w:footerReference w:type="default" r:id="rId9"/>
+          <w:headerReference w:type="even" r:id="rId9"/>
+          <w:headerReference w:type="default" r:id="rId10"/>
+          <w:footerReference w:type="even" r:id="rId11"/>
+          <w:footerReference w:type="default" r:id="rId12"/>
+          <w:headerReference w:type="first" r:id="rId13"/>
+          <w:footerReference w:type="first" r:id="rId14"/>
           <w:type w:val="continuous"/>
           <w:pgSz w:w="12240" w:h="15840"/>
           <w:pgMar w:top="1480" w:right="1340" w:bottom="1360" w:left="1320" w:header="0" w:footer="1178" w:gutter="0"/>
@@ -2611,7 +2628,13 @@
         <w:t xml:space="preserve"> </w:t>
       </w:r>
       <w:r>
-        <w:t>JEE,</w:t>
+        <w:t>J</w:t>
+      </w:r>
+      <w:r>
+        <w:t xml:space="preserve">ava </w:t>
+      </w:r>
+      <w:r>
+        <w:t>EE,</w:t>
       </w:r>
       <w:r>
         <w:rPr>
@@ -2927,7 +2950,7 @@
       <w:r>
         <w:t xml:space="preserve">Visit </w:t>
       </w:r>
-      <w:hyperlink r:id="rId10">
+      <w:hyperlink r:id="rId15">
         <w:r>
           <w:rPr>
             <w:color w:val="0562C1"/>
@@ -3135,7 +3158,13 @@
         <w:t xml:space="preserve"> </w:t>
       </w:r>
       <w:r>
-        <w:t>download may be diﬀerent than 7.0.5 however for the purposes of this workshop any version 7 will work.</w:t>
+        <w:t>download may be diﬀerent than 7.0.5 however for the purposes of this workshop any version 7</w:t>
+      </w:r>
+      <w:r>
+        <w:t>.0.5 or greater</w:t>
+      </w:r>
+      <w:r>
+        <w:t xml:space="preserve"> will work.</w:t>
       </w:r>
     </w:p>
     <w:p>
@@ -3415,7 +3444,7 @@
                     <pic:cNvPicPr/>
                   </pic:nvPicPr>
                   <pic:blipFill>
-                    <a:blip r:embed="rId11" cstate="print"/>
+                    <a:blip r:embed="rId16" cstate="print"/>
                     <a:stretch>
                       <a:fillRect/>
                     </a:stretch>
@@ -3589,19 +3618,7 @@
         <w:rPr>
           <w:rFonts w:ascii="Consolas" w:hAnsi="Consolas"/>
         </w:rPr>
-        <w:t xml:space="preserve"> </w:t>
-      </w:r>
-      <w:r>
-        <w:rPr>
-          <w:rFonts w:ascii="Consolas" w:hAnsi="Consolas"/>
-        </w:rPr>
-        <w:t>stop</w:t>
-      </w:r>
-      <w:r>
-        <w:rPr>
-          <w:rFonts w:ascii="Consolas" w:hAnsi="Consolas"/>
-        </w:rPr>
-        <w:t>-domain</w:t>
+        <w:t xml:space="preserve"> stop-domain</w:t>
       </w:r>
     </w:p>
     <w:p>
@@ -3616,13 +3633,7 @@
         <w:rPr>
           <w:rFonts w:ascii="Consolas" w:hAnsi="Consolas"/>
         </w:rPr>
-        <w:t xml:space="preserve"> </w:t>
-      </w:r>
-      <w:r>
-        <w:rPr>
-          <w:rFonts w:ascii="Consolas" w:hAnsi="Consolas"/>
-        </w:rPr>
-        <w:t>Command stop-domain executed successfully.</w:t>
+        <w:t xml:space="preserve"> Command stop-domain executed successfully.</w:t>
       </w:r>
     </w:p>
     <w:p>
@@ -3632,10 +3643,7 @@
         <w:ind w:left="118"/>
       </w:pPr>
       <w:r>
-        <w:t>Y</w:t>
-      </w:r>
-      <w:r>
-        <w:t>ou</w:t>
+        <w:t>You</w:t>
       </w:r>
       <w:r>
         <w:rPr>
@@ -3834,7 +3842,7 @@
                     <pic:cNvPicPr/>
                   </pic:nvPicPr>
                   <pic:blipFill>
-                    <a:blip r:embed="rId12" cstate="print"/>
+                    <a:blip r:embed="rId17" cstate="print"/>
                     <a:stretch>
                       <a:fillRect/>
                     </a:stretch>
@@ -3939,7 +3947,7 @@
                     <pic:cNvPicPr/>
                   </pic:nvPicPr>
                   <pic:blipFill>
-                    <a:blip r:embed="rId13" cstate="print"/>
+                    <a:blip r:embed="rId18" cstate="print"/>
                     <a:stretch>
                       <a:fillRect/>
                     </a:stretch>
@@ -4977,7 +4985,7 @@
       <w:r>
         <w:t xml:space="preserve">on. Visit </w:t>
       </w:r>
-      <w:hyperlink r:id="rId14">
+      <w:hyperlink r:id="rId19">
         <w:r>
           <w:rPr>
             <w:color w:val="0562C1"/>
@@ -7998,21 +8006,16 @@
         <w:ind w:left="120" w:right="99"/>
       </w:pPr>
       <w:r>
-        <w:t xml:space="preserve">This module is all about </w:t>
-      </w:r>
-      <w:proofErr w:type="spellStart"/>
-      <w:r>
-        <w:t>se</w:t>
+        <w:t>This module is all about s</w:t>
       </w:r>
       <w:r>
         <w:t>et</w:t>
       </w:r>
       <w:r>
-        <w:t>ng</w:t>
-      </w:r>
-      <w:proofErr w:type="spellEnd"/>
-      <w:r>
-        <w:t xml:space="preserve"> up the development environment. It is not just for Jakarta REST but for any</w:t>
+        <w:t>ti</w:t>
+      </w:r>
+      <w:r>
+        <w:t>ng up the development environment. It is not just for Jakarta REST but for any</w:t>
       </w:r>
       <w:r>
         <w:rPr>
@@ -8218,6 +8221,16 @@
 <w:ftr xmlns:wpc="http://schemas.microsoft.com/office/word/2010/wordprocessingCanvas" xmlns:cx="http://schemas.microsoft.com/office/drawing/2014/chartex" xmlns:cx1="http://schemas.microsoft.com/office/drawing/2015/9/8/chartex" xmlns:cx2="http://schemas.microsoft.com/office/drawing/2015/10/21/chartex" xmlns:cx3="http://schemas.microsoft.com/office/drawing/2016/5/9/chartex" xmlns:cx4="http://schemas.microsoft.com/office/drawing/2016/5/10/chartex" xmlns:cx5="http://schemas.microsoft.com/office/drawing/2016/5/11/chartex" xmlns:cx6="http://schemas.microsoft.com/office/drawing/2016/5/12/chartex" xmlns:cx7="http://schemas.microsoft.com/office/drawing/2016/5/13/chartex" xmlns:cx8="http://schemas.microsoft.com/office/drawing/2016/5/14/chartex" xmlns:mc="http://schemas.openxmlformats.org/markup-compatibility/2006" xmlns:aink="http://schemas.microsoft.com/office/drawing/2016/ink" xmlns:am3d="http://schemas.microsoft.com/office/drawing/2017/model3d" xmlns:o="urn:schemas-microsoft-com:office:office" xmlns:oel="http://schemas.microsoft.com/office/2019/extlst" xmlns:r="http://schemas.openxmlformats.org/officeDocument/2006/relationships" xmlns:m="http://schemas.openxmlformats.org/officeDocument/2006/math" xmlns:v="urn:schemas-microsoft-com:vml" xmlns:wp14="http://schemas.microsoft.com/office/word/2010/wordprocessingDrawing" xmlns:wp="http://schemas.openxmlformats.org/drawingml/2006/wordprocessingDrawing" xmlns:w10="urn:schemas-microsoft-com:office:word" xmlns:w="http://schemas.openxmlformats.org/wordprocessingml/2006/main" xmlns:w14="http://schemas.microsoft.com/office/word/2010/wordml" xmlns:w15="http://schemas.microsoft.com/office/word/2012/wordml" xmlns:w16cex="http://schemas.microsoft.com/office/word/2018/wordml/cex" xmlns:w16cid="http://schemas.microsoft.com/office/word/2016/wordml/cid" xmlns:w16="http://schemas.microsoft.com/office/word/2018/wordml" xmlns:w16sdtdh="http://schemas.microsoft.com/office/word/2020/wordml/sdtdatahash" xmlns:w16se="http://schemas.microsoft.com/office/word/2015/wordml/symex" xmlns:wpg="http://schemas.microsoft.com/office/word/2010/wordprocessingGroup" xmlns:wpi="http://schemas.microsoft.com/office/word/2010/wordprocessingInk" xmlns:wne="http://schemas.microsoft.com/office/word/2006/wordml" xmlns:wps="http://schemas.microsoft.com/office/word/2010/wordprocessingShape" mc:Ignorable="w14 w15 w16se w16cid w16 w16cex w16sdtdh wp14">
   <w:p>
     <w:pPr>
+      <w:pStyle w:val="Footer"/>
+    </w:pPr>
+  </w:p>
+</w:ftr>
+</file>
+
+<file path=word/footer2.xml><?xml version="1.0" encoding="utf-8"?>
+<w:ftr xmlns:wpc="http://schemas.microsoft.com/office/word/2010/wordprocessingCanvas" xmlns:cx="http://schemas.microsoft.com/office/drawing/2014/chartex" xmlns:cx1="http://schemas.microsoft.com/office/drawing/2015/9/8/chartex" xmlns:cx2="http://schemas.microsoft.com/office/drawing/2015/10/21/chartex" xmlns:cx3="http://schemas.microsoft.com/office/drawing/2016/5/9/chartex" xmlns:cx4="http://schemas.microsoft.com/office/drawing/2016/5/10/chartex" xmlns:cx5="http://schemas.microsoft.com/office/drawing/2016/5/11/chartex" xmlns:cx6="http://schemas.microsoft.com/office/drawing/2016/5/12/chartex" xmlns:cx7="http://schemas.microsoft.com/office/drawing/2016/5/13/chartex" xmlns:cx8="http://schemas.microsoft.com/office/drawing/2016/5/14/chartex" xmlns:mc="http://schemas.openxmlformats.org/markup-compatibility/2006" xmlns:aink="http://schemas.microsoft.com/office/drawing/2016/ink" xmlns:am3d="http://schemas.microsoft.com/office/drawing/2017/model3d" xmlns:o="urn:schemas-microsoft-com:office:office" xmlns:oel="http://schemas.microsoft.com/office/2019/extlst" xmlns:r="http://schemas.openxmlformats.org/officeDocument/2006/relationships" xmlns:m="http://schemas.openxmlformats.org/officeDocument/2006/math" xmlns:v="urn:schemas-microsoft-com:vml" xmlns:wp14="http://schemas.microsoft.com/office/word/2010/wordprocessingDrawing" xmlns:wp="http://schemas.openxmlformats.org/drawingml/2006/wordprocessingDrawing" xmlns:w10="urn:schemas-microsoft-com:office:word" xmlns:w="http://schemas.openxmlformats.org/wordprocessingml/2006/main" xmlns:w14="http://schemas.microsoft.com/office/word/2010/wordml" xmlns:w15="http://schemas.microsoft.com/office/word/2012/wordml" xmlns:w16cex="http://schemas.microsoft.com/office/word/2018/wordml/cex" xmlns:w16cid="http://schemas.microsoft.com/office/word/2016/wordml/cid" xmlns:w16="http://schemas.microsoft.com/office/word/2018/wordml" xmlns:w16sdtdh="http://schemas.microsoft.com/office/word/2020/wordml/sdtdatahash" xmlns:w16se="http://schemas.microsoft.com/office/word/2015/wordml/symex" xmlns:wpg="http://schemas.microsoft.com/office/word/2010/wordprocessingGroup" xmlns:wpi="http://schemas.microsoft.com/office/word/2010/wordprocessingInk" xmlns:wne="http://schemas.microsoft.com/office/word/2006/wordml" xmlns:wps="http://schemas.microsoft.com/office/word/2010/wordprocessingShape" mc:Ignorable="w14 w15 w16se w16cid w16 w16cex w16sdtdh wp14">
+  <w:p>
+    <w:pPr>
       <w:pStyle w:val="BodyText"/>
       <w:spacing w:line="14" w:lineRule="auto"/>
       <w:ind w:left="0"/>
@@ -8225,6 +8238,8 @@
         <w:sz w:val="20"/>
       </w:rPr>
     </w:pPr>
+    <w:bookmarkStart w:id="1" w:name="_Hlk147829444"/>
+    <w:bookmarkStart w:id="2" w:name="_Hlk147829445"/>
     <w:r>
       <w:rPr>
         <w:noProof/>
@@ -8303,7 +8318,7 @@
         </mc:Choice>
         <mc:Fallback>
           <w:pict>
-            <v:shape w14:anchorId="360B5EC9" id="Graphic 1" o:spid="_x0000_s1026" style="position:absolute;margin-left:70.55pt;margin-top:723.1pt;width:470.9pt;height:.5pt;z-index:-15801856;visibility:visible;mso-wrap-style:square;mso-wrap-distance-left:0;mso-wrap-distance-top:0;mso-wrap-distance-right:0;mso-wrap-distance-bottom:0;mso-position-horizontal:absolute;mso-position-horizontal-relative:page;mso-position-vertical:absolute;mso-position-vertical-relative:page;v-text-anchor:top" coordsize="5980430,6350" o:gfxdata="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" path="m5980176,l,,,6095r5980176,l5980176,xe" fillcolor="black" stroked="f">
+            <v:shape w14:anchorId="257DD490" id="Graphic 1" o:spid="_x0000_s1026" style="position:absolute;margin-left:70.55pt;margin-top:723.1pt;width:470.9pt;height:.5pt;z-index:-15801856;visibility:visible;mso-wrap-style:square;mso-wrap-distance-left:0;mso-wrap-distance-top:0;mso-wrap-distance-right:0;mso-wrap-distance-bottom:0;mso-position-horizontal:absolute;mso-position-horizontal-relative:page;mso-position-vertical:absolute;mso-position-vertical-relative:page;v-text-anchor:top" coordsize="5980430,6350" o:gfxdata="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" path="m5980176,l,,,6095r5980176,l5980176,xe" fillcolor="black" stroked="f">
               <v:path arrowok="t"/>
               <w10:wrap anchorx="page" anchory="page"/>
             </v:shape>
@@ -8959,6 +8974,18 @@
         </mc:Fallback>
       </mc:AlternateContent>
     </w:r>
+    <w:bookmarkEnd w:id="1"/>
+    <w:bookmarkEnd w:id="2"/>
+  </w:p>
+</w:ftr>
+</file>
+
+<file path=word/footer3.xml><?xml version="1.0" encoding="utf-8"?>
+<w:ftr xmlns:wpc="http://schemas.microsoft.com/office/word/2010/wordprocessingCanvas" xmlns:cx="http://schemas.microsoft.com/office/drawing/2014/chartex" xmlns:cx1="http://schemas.microsoft.com/office/drawing/2015/9/8/chartex" xmlns:cx2="http://schemas.microsoft.com/office/drawing/2015/10/21/chartex" xmlns:cx3="http://schemas.microsoft.com/office/drawing/2016/5/9/chartex" xmlns:cx4="http://schemas.microsoft.com/office/drawing/2016/5/10/chartex" xmlns:cx5="http://schemas.microsoft.com/office/drawing/2016/5/11/chartex" xmlns:cx6="http://schemas.microsoft.com/office/drawing/2016/5/12/chartex" xmlns:cx7="http://schemas.microsoft.com/office/drawing/2016/5/13/chartex" xmlns:cx8="http://schemas.microsoft.com/office/drawing/2016/5/14/chartex" xmlns:mc="http://schemas.openxmlformats.org/markup-compatibility/2006" xmlns:aink="http://schemas.microsoft.com/office/drawing/2016/ink" xmlns:am3d="http://schemas.microsoft.com/office/drawing/2017/model3d" xmlns:o="urn:schemas-microsoft-com:office:office" xmlns:oel="http://schemas.microsoft.com/office/2019/extlst" xmlns:r="http://schemas.openxmlformats.org/officeDocument/2006/relationships" xmlns:m="http://schemas.openxmlformats.org/officeDocument/2006/math" xmlns:v="urn:schemas-microsoft-com:vml" xmlns:wp14="http://schemas.microsoft.com/office/word/2010/wordprocessingDrawing" xmlns:wp="http://schemas.openxmlformats.org/drawingml/2006/wordprocessingDrawing" xmlns:w10="urn:schemas-microsoft-com:office:word" xmlns:w="http://schemas.openxmlformats.org/wordprocessingml/2006/main" xmlns:w14="http://schemas.microsoft.com/office/word/2010/wordml" xmlns:w15="http://schemas.microsoft.com/office/word/2012/wordml" xmlns:w16cex="http://schemas.microsoft.com/office/word/2018/wordml/cex" xmlns:w16cid="http://schemas.microsoft.com/office/word/2016/wordml/cid" xmlns:w16="http://schemas.microsoft.com/office/word/2018/wordml" xmlns:w16sdtdh="http://schemas.microsoft.com/office/word/2020/wordml/sdtdatahash" xmlns:w16se="http://schemas.microsoft.com/office/word/2015/wordml/symex" xmlns:wpg="http://schemas.microsoft.com/office/word/2010/wordprocessingGroup" xmlns:wpi="http://schemas.microsoft.com/office/word/2010/wordprocessingInk" xmlns:wne="http://schemas.microsoft.com/office/word/2006/wordml" xmlns:wps="http://schemas.microsoft.com/office/word/2010/wordprocessingShape" mc:Ignorable="w14 w15 w16se w16cid w16 w16cex w16sdtdh wp14">
+  <w:p>
+    <w:pPr>
+      <w:pStyle w:val="Footer"/>
+    </w:pPr>
   </w:p>
 </w:ftr>
 </file>
@@ -8980,6 +9007,36 @@
     </w:p>
   </w:footnote>
 </w:footnotes>
+</file>
+
+<file path=word/header1.xml><?xml version="1.0" encoding="utf-8"?>
+<w:hdr xmlns:wpc="http://schemas.microsoft.com/office/word/2010/wordprocessingCanvas" xmlns:cx="http://schemas.microsoft.com/office/drawing/2014/chartex" xmlns:cx1="http://schemas.microsoft.com/office/drawing/2015/9/8/chartex" xmlns:cx2="http://schemas.microsoft.com/office/drawing/2015/10/21/chartex" xmlns:cx3="http://schemas.microsoft.com/office/drawing/2016/5/9/chartex" xmlns:cx4="http://schemas.microsoft.com/office/drawing/2016/5/10/chartex" xmlns:cx5="http://schemas.microsoft.com/office/drawing/2016/5/11/chartex" xmlns:cx6="http://schemas.microsoft.com/office/drawing/2016/5/12/chartex" xmlns:cx7="http://schemas.microsoft.com/office/drawing/2016/5/13/chartex" xmlns:cx8="http://schemas.microsoft.com/office/drawing/2016/5/14/chartex" xmlns:mc="http://schemas.openxmlformats.org/markup-compatibility/2006" xmlns:aink="http://schemas.microsoft.com/office/drawing/2016/ink" xmlns:am3d="http://schemas.microsoft.com/office/drawing/2017/model3d" xmlns:o="urn:schemas-microsoft-com:office:office" xmlns:oel="http://schemas.microsoft.com/office/2019/extlst" xmlns:r="http://schemas.openxmlformats.org/officeDocument/2006/relationships" xmlns:m="http://schemas.openxmlformats.org/officeDocument/2006/math" xmlns:v="urn:schemas-microsoft-com:vml" xmlns:wp14="http://schemas.microsoft.com/office/word/2010/wordprocessingDrawing" xmlns:wp="http://schemas.openxmlformats.org/drawingml/2006/wordprocessingDrawing" xmlns:w10="urn:schemas-microsoft-com:office:word" xmlns:w="http://schemas.openxmlformats.org/wordprocessingml/2006/main" xmlns:w14="http://schemas.microsoft.com/office/word/2010/wordml" xmlns:w15="http://schemas.microsoft.com/office/word/2012/wordml" xmlns:w16cex="http://schemas.microsoft.com/office/word/2018/wordml/cex" xmlns:w16cid="http://schemas.microsoft.com/office/word/2016/wordml/cid" xmlns:w16="http://schemas.microsoft.com/office/word/2018/wordml" xmlns:w16sdtdh="http://schemas.microsoft.com/office/word/2020/wordml/sdtdatahash" xmlns:w16se="http://schemas.microsoft.com/office/word/2015/wordml/symex" xmlns:wpg="http://schemas.microsoft.com/office/word/2010/wordprocessingGroup" xmlns:wpi="http://schemas.microsoft.com/office/word/2010/wordprocessingInk" xmlns:wne="http://schemas.microsoft.com/office/word/2006/wordml" xmlns:wps="http://schemas.microsoft.com/office/word/2010/wordprocessingShape" mc:Ignorable="w14 w15 w16se w16cid w16 w16cex w16sdtdh wp14">
+  <w:p>
+    <w:pPr>
+      <w:pStyle w:val="Header"/>
+    </w:pPr>
+  </w:p>
+</w:hdr>
+</file>
+
+<file path=word/header2.xml><?xml version="1.0" encoding="utf-8"?>
+<w:hdr xmlns:wpc="http://schemas.microsoft.com/office/word/2010/wordprocessingCanvas" xmlns:cx="http://schemas.microsoft.com/office/drawing/2014/chartex" xmlns:cx1="http://schemas.microsoft.com/office/drawing/2015/9/8/chartex" xmlns:cx2="http://schemas.microsoft.com/office/drawing/2015/10/21/chartex" xmlns:cx3="http://schemas.microsoft.com/office/drawing/2016/5/9/chartex" xmlns:cx4="http://schemas.microsoft.com/office/drawing/2016/5/10/chartex" xmlns:cx5="http://schemas.microsoft.com/office/drawing/2016/5/11/chartex" xmlns:cx6="http://schemas.microsoft.com/office/drawing/2016/5/12/chartex" xmlns:cx7="http://schemas.microsoft.com/office/drawing/2016/5/13/chartex" xmlns:cx8="http://schemas.microsoft.com/office/drawing/2016/5/14/chartex" xmlns:mc="http://schemas.openxmlformats.org/markup-compatibility/2006" xmlns:aink="http://schemas.microsoft.com/office/drawing/2016/ink" xmlns:am3d="http://schemas.microsoft.com/office/drawing/2017/model3d" xmlns:o="urn:schemas-microsoft-com:office:office" xmlns:oel="http://schemas.microsoft.com/office/2019/extlst" xmlns:r="http://schemas.openxmlformats.org/officeDocument/2006/relationships" xmlns:m="http://schemas.openxmlformats.org/officeDocument/2006/math" xmlns:v="urn:schemas-microsoft-com:vml" xmlns:wp14="http://schemas.microsoft.com/office/word/2010/wordprocessingDrawing" xmlns:wp="http://schemas.openxmlformats.org/drawingml/2006/wordprocessingDrawing" xmlns:w10="urn:schemas-microsoft-com:office:word" xmlns:w="http://schemas.openxmlformats.org/wordprocessingml/2006/main" xmlns:w14="http://schemas.microsoft.com/office/word/2010/wordml" xmlns:w15="http://schemas.microsoft.com/office/word/2012/wordml" xmlns:w16cex="http://schemas.microsoft.com/office/word/2018/wordml/cex" xmlns:w16cid="http://schemas.microsoft.com/office/word/2016/wordml/cid" xmlns:w16="http://schemas.microsoft.com/office/word/2018/wordml" xmlns:w16sdtdh="http://schemas.microsoft.com/office/word/2020/wordml/sdtdatahash" xmlns:w16se="http://schemas.microsoft.com/office/word/2015/wordml/symex" xmlns:wpg="http://schemas.microsoft.com/office/word/2010/wordprocessingGroup" xmlns:wpi="http://schemas.microsoft.com/office/word/2010/wordprocessingInk" xmlns:wne="http://schemas.microsoft.com/office/word/2006/wordml" xmlns:wps="http://schemas.microsoft.com/office/word/2010/wordprocessingShape" mc:Ignorable="w14 w15 w16se w16cid w16 w16cex w16sdtdh wp14">
+  <w:p>
+    <w:pPr>
+      <w:pStyle w:val="Header"/>
+    </w:pPr>
+  </w:p>
+</w:hdr>
+</file>
+
+<file path=word/header3.xml><?xml version="1.0" encoding="utf-8"?>
+<w:hdr xmlns:wpc="http://schemas.microsoft.com/office/word/2010/wordprocessingCanvas" xmlns:cx="http://schemas.microsoft.com/office/drawing/2014/chartex" xmlns:cx1="http://schemas.microsoft.com/office/drawing/2015/9/8/chartex" xmlns:cx2="http://schemas.microsoft.com/office/drawing/2015/10/21/chartex" xmlns:cx3="http://schemas.microsoft.com/office/drawing/2016/5/9/chartex" xmlns:cx4="http://schemas.microsoft.com/office/drawing/2016/5/10/chartex" xmlns:cx5="http://schemas.microsoft.com/office/drawing/2016/5/11/chartex" xmlns:cx6="http://schemas.microsoft.com/office/drawing/2016/5/12/chartex" xmlns:cx7="http://schemas.microsoft.com/office/drawing/2016/5/13/chartex" xmlns:cx8="http://schemas.microsoft.com/office/drawing/2016/5/14/chartex" xmlns:mc="http://schemas.openxmlformats.org/markup-compatibility/2006" xmlns:aink="http://schemas.microsoft.com/office/drawing/2016/ink" xmlns:am3d="http://schemas.microsoft.com/office/drawing/2017/model3d" xmlns:o="urn:schemas-microsoft-com:office:office" xmlns:oel="http://schemas.microsoft.com/office/2019/extlst" xmlns:r="http://schemas.openxmlformats.org/officeDocument/2006/relationships" xmlns:m="http://schemas.openxmlformats.org/officeDocument/2006/math" xmlns:v="urn:schemas-microsoft-com:vml" xmlns:wp14="http://schemas.microsoft.com/office/word/2010/wordprocessingDrawing" xmlns:wp="http://schemas.openxmlformats.org/drawingml/2006/wordprocessingDrawing" xmlns:w10="urn:schemas-microsoft-com:office:word" xmlns:w="http://schemas.openxmlformats.org/wordprocessingml/2006/main" xmlns:w14="http://schemas.microsoft.com/office/word/2010/wordml" xmlns:w15="http://schemas.microsoft.com/office/word/2012/wordml" xmlns:w16cex="http://schemas.microsoft.com/office/word/2018/wordml/cex" xmlns:w16cid="http://schemas.microsoft.com/office/word/2016/wordml/cid" xmlns:w16="http://schemas.microsoft.com/office/word/2018/wordml" xmlns:w16sdtdh="http://schemas.microsoft.com/office/word/2020/wordml/sdtdatahash" xmlns:w16se="http://schemas.microsoft.com/office/word/2015/wordml/symex" xmlns:wpg="http://schemas.microsoft.com/office/word/2010/wordprocessingGroup" xmlns:wpi="http://schemas.microsoft.com/office/word/2010/wordprocessingInk" xmlns:wne="http://schemas.microsoft.com/office/word/2006/wordml" xmlns:wps="http://schemas.microsoft.com/office/word/2010/wordprocessingShape" mc:Ignorable="w14 w15 w16se w16cid w16 w16cex w16sdtdh wp14">
+  <w:p>
+    <w:pPr>
+      <w:pStyle w:val="Header"/>
+    </w:pPr>
+  </w:p>
+</w:hdr>
 </file>
 
 <file path=word/numbering.xml><?xml version="1.0" encoding="utf-8"?>

</xml_diff>